<commit_message>
Alterando o README, e excluindo diretorios existentes
</commit_message>
<xml_diff>
--- a/Artefatos/1. Declaração do Escopo.docx
+++ b/Artefatos/1. Declaração do Escopo.docx
@@ -36,17 +36,6 @@
     <w:p>
       <w:pPr>
         <w:spacing w:line="360" w:lineRule="auto"/>
-        <w:rPr/>
-      </w:pPr>
-      <w:r>
-        <w:rPr>
-          <w:rtl w:val="0"/>
-        </w:rPr>
-      </w:r>
-    </w:p>
-    <w:p>
-      <w:pPr>
-        <w:spacing w:line="360" w:lineRule="auto"/>
         <w:ind w:firstLine="720"/>
         <w:jc w:val="both"/>
         <w:rPr/>
@@ -97,7 +86,7 @@
         <w:rPr>
           <w:rtl w:val="0"/>
         </w:rPr>
-        <w:t xml:space="preserve">Com a apresentação sobre os problemas que o cliente está tendo, foi discutido o que o cliente gostaria de obter no sistema e o que ele deseja para o mesmo, que é um sistema para o cliente e um sistema para ele usufruir e fazer o controle de tudo da empresa, ou seja, deseja com que seus clientes tenham um site da empresa próprio para que comprem, dêem feedback e entre outras funções, neste mesmo site teria controle de todas as compras, entregas, devoluções, dados dos clientes, problemas e status para que o proprietário possa analisar.</w:t>
+        <w:t xml:space="preserve">O cliente gostaria de obter um sistema para o cliente e um sistema para ele usufruir e fazer o controle de tudo da empresa, ou seja, deseja com que seus clientes tenham um site da empresa próprio para que comprem, deem feedback e entre outras funções, neste site teria controle de todas as compras, entregas, devoluções, dados dos clientes, problemas e status para que o proprietário possa analisar.</w:t>
       </w:r>
     </w:p>
     <w:p>
@@ -125,33 +114,21 @@
         <w:rPr>
           <w:rtl w:val="0"/>
         </w:rPr>
-        <w:t xml:space="preserve">Para o proprietário da empresa terá mais algumas funcionalidades diferentes que serão inseridas somente de uso dele, ou seja, vendas, compras e entre outros produtos, para poder conseguir acompanhar melhor os pedidos e feedbacks dos seus clientes.</w:t>
-      </w:r>
-    </w:p>
-    <w:p>
-      <w:pPr>
-        <w:spacing w:line="360" w:lineRule="auto"/>
-        <w:jc w:val="both"/>
-        <w:rPr/>
-      </w:pPr>
-      <w:r>
-        <w:rPr>
-          <w:rtl w:val="0"/>
-        </w:rPr>
-        <w:t xml:space="preserve">Para que todo esse processo seja realizado foi preciso indicar algumas estimativas de tempo de que cada processo levará. Nossa estimativa varia de que cada semestre seja apresentada uma proposta e realização diferente do projeto. Nessa fase inicial foi indicado o período de 5 meses para contato inicial e declarações sobre o contrato, relatório, ou seja, parte teórica. </w:t>
-      </w:r>
-    </w:p>
-    <w:p>
-      <w:pPr>
-        <w:spacing w:line="360" w:lineRule="auto"/>
-        <w:jc w:val="both"/>
-        <w:rPr/>
-      </w:pPr>
-      <w:r>
-        <w:rPr>
-          <w:rtl w:val="0"/>
-        </w:rPr>
-        <w:t xml:space="preserve">O cliente conta com os stakeholders que previamente são responsáveis por uma específica área.</w:t>
+        <w:t xml:space="preserve">O proprietário da empresa, terá funcionalidades diferentes no sistema que serão inseridas para uso exclusivo, ou seja, controle de vendas, compras e entre outros produtos, para que assim, possa acompanhar melhor os pedidos e feedbacks de seus clientes.</w:t>
+      </w:r>
+    </w:p>
+    <w:p>
+      <w:pPr>
+        <w:spacing w:line="360" w:lineRule="auto"/>
+        <w:ind w:firstLine="720"/>
+        <w:jc w:val="both"/>
+        <w:rPr/>
+      </w:pPr>
+      <w:r>
+        <w:rPr>
+          <w:rtl w:val="0"/>
+        </w:rPr>
+        <w:t xml:space="preserve">Para que todo esse processo seja realizado foi preciso indicar algumas estimativas de tempo de que cada processo levará, sendo assim, o cliente conta com os stakeholders que previamente são responsáveis por uma específica área.</w:t>
       </w:r>
     </w:p>
     <w:p>

</xml_diff>